<commit_message>
finish report of the project
</commit_message>
<xml_diff>
--- a/report.docx
+++ b/report.docx
@@ -5,7 +5,12 @@
     <w:sdt>
       <w:sdtPr>
         <w:rPr>
+          <w:rFonts w:eastAsiaTheme="minorHAnsi"/>
           <w:color w:val="4472C4" w:themeColor="accent1"/>
+          <w:kern w:val="2"/>
+          <w:sz w:val="24"/>
+          <w:szCs w:val="24"/>
+          <w14:ligatures w14:val="standardContextual"/>
         </w:rPr>
         <w:id w:val="344826998"/>
         <w:docPartObj>
@@ -15,12 +20,7 @@
       </w:sdtPr>
       <w:sdtEndPr>
         <w:rPr>
-          <w:rFonts w:eastAsiaTheme="minorHAnsi"/>
           <w:color w:val="auto"/>
-          <w:kern w:val="2"/>
-          <w:sz w:val="24"/>
-          <w:szCs w:val="24"/>
-          <w14:ligatures w14:val="standardContextual"/>
         </w:rPr>
       </w:sdtEndPr>
       <w:sdtContent>
@@ -661,7 +661,6 @@
         <w:bidi/>
         <w:ind w:left="1080"/>
         <w:rPr>
-          <w:rFonts w:hint="cs"/>
           <w:sz w:val="36"/>
           <w:szCs w:val="36"/>
           <w:rtl/>
@@ -704,7 +703,6 @@
         </w:rPr>
         <w:t xml:space="preserve">فایل اصلی آن </w:t>
       </w:r>
-      <w:proofErr w:type="spellStart"/>
       <w:r>
         <w:rPr>
           <w:sz w:val="36"/>
@@ -713,7 +711,6 @@
         </w:rPr>
         <w:t>interpreter.rkt</w:t>
       </w:r>
-      <w:proofErr w:type="spellEnd"/>
       <w:r>
         <w:rPr>
           <w:rFonts w:hint="cs"/>
@@ -808,7 +805,6 @@
         </w:rPr>
         <w:t xml:space="preserve"> استفاده می شود. داده ساختاری به نام </w:t>
       </w:r>
-      <w:proofErr w:type="spellStart"/>
       <w:r>
         <w:rPr>
           <w:sz w:val="36"/>
@@ -817,7 +813,6 @@
         </w:rPr>
         <w:t>Expval</w:t>
       </w:r>
-      <w:proofErr w:type="spellEnd"/>
       <w:r>
         <w:rPr>
           <w:rFonts w:hint="cs"/>
@@ -870,18 +865,8 @@
           <w:szCs w:val="36"/>
           <w:lang w:bidi="fa-IR"/>
         </w:rPr>
-        <w:t>int-</w:t>
-      </w:r>
-      <w:proofErr w:type="spellStart"/>
-      <w:r>
-        <w:rPr>
-          <w:sz w:val="36"/>
-          <w:szCs w:val="36"/>
-          <w:lang w:bidi="fa-IR"/>
-        </w:rPr>
-        <w:t>val</w:t>
-      </w:r>
-      <w:proofErr w:type="spellEnd"/>
+        <w:t>int-val</w:t>
+      </w:r>
       <w:r>
         <w:rPr>
           <w:rFonts w:hint="cs"/>
@@ -898,18 +883,8 @@
           <w:szCs w:val="36"/>
           <w:lang w:bidi="fa-IR"/>
         </w:rPr>
-        <w:t>string-</w:t>
-      </w:r>
-      <w:proofErr w:type="spellStart"/>
-      <w:r>
-        <w:rPr>
-          <w:sz w:val="36"/>
-          <w:szCs w:val="36"/>
-          <w:lang w:bidi="fa-IR"/>
-        </w:rPr>
-        <w:t>val</w:t>
-      </w:r>
-      <w:proofErr w:type="spellEnd"/>
+        <w:t>string-val</w:t>
+      </w:r>
       <w:r>
         <w:rPr>
           <w:rFonts w:hint="cs"/>
@@ -926,18 +901,8 @@
           <w:szCs w:val="36"/>
           <w:lang w:bidi="fa-IR"/>
         </w:rPr>
-        <w:t>array-</w:t>
-      </w:r>
-      <w:proofErr w:type="spellStart"/>
-      <w:r>
-        <w:rPr>
-          <w:sz w:val="36"/>
-          <w:szCs w:val="36"/>
-          <w:lang w:bidi="fa-IR"/>
-        </w:rPr>
-        <w:t>val</w:t>
-      </w:r>
-      <w:proofErr w:type="spellEnd"/>
+        <w:t>array-val</w:t>
+      </w:r>
       <w:r>
         <w:rPr>
           <w:rFonts w:hint="cs"/>
@@ -954,18 +919,8 @@
           <w:szCs w:val="36"/>
           <w:lang w:bidi="fa-IR"/>
         </w:rPr>
-        <w:t>proc-</w:t>
-      </w:r>
-      <w:proofErr w:type="spellStart"/>
-      <w:r>
-        <w:rPr>
-          <w:sz w:val="36"/>
-          <w:szCs w:val="36"/>
-          <w:lang w:bidi="fa-IR"/>
-        </w:rPr>
-        <w:t>val</w:t>
-      </w:r>
-      <w:proofErr w:type="spellEnd"/>
+        <w:t>proc-val</w:t>
+      </w:r>
       <w:r>
         <w:rPr>
           <w:rFonts w:hint="cs"/>
@@ -1076,7 +1031,6 @@
         </w:rPr>
         <w:t xml:space="preserve"> همچنین توجه کنید که تست های این مفسر در فایل </w:t>
       </w:r>
-      <w:proofErr w:type="spellStart"/>
       <w:r>
         <w:rPr>
           <w:sz w:val="36"/>
@@ -1085,7 +1039,6 @@
         </w:rPr>
         <w:t>interpreterTest.rkt</w:t>
       </w:r>
-      <w:proofErr w:type="spellEnd"/>
       <w:r>
         <w:rPr>
           <w:rFonts w:hint="cs"/>
@@ -1289,7 +1242,6 @@
         </w:rPr>
         <w:t xml:space="preserve"> با داده ساختار </w:t>
       </w:r>
-      <w:proofErr w:type="spellStart"/>
       <w:r>
         <w:rPr>
           <w:sz w:val="36"/>
@@ -1298,7 +1250,6 @@
         </w:rPr>
         <w:t>expval</w:t>
       </w:r>
-      <w:proofErr w:type="spellEnd"/>
       <w:r>
         <w:rPr>
           <w:rFonts w:hint="cs"/>
@@ -1620,7 +1571,6 @@
         <w:bidi/>
         <w:ind w:left="1080"/>
         <w:rPr>
-          <w:rFonts w:hint="cs"/>
           <w:sz w:val="36"/>
           <w:szCs w:val="36"/>
           <w:rtl/>
@@ -1835,7 +1785,6 @@
         </w:rPr>
         <w:t xml:space="preserve">با کمک داده ساختارهای </w:t>
       </w:r>
-      <w:proofErr w:type="spellStart"/>
       <w:r>
         <w:rPr>
           <w:sz w:val="36"/>
@@ -1844,7 +1793,6 @@
         </w:rPr>
         <w:t>thunk</w:t>
       </w:r>
-      <w:proofErr w:type="spellEnd"/>
       <w:r>
         <w:rPr>
           <w:rFonts w:hint="cs"/>
@@ -1883,7 +1831,6 @@
         </w:rPr>
         <w:t xml:space="preserve"> پاس دادن آرگومان ها به توابع ، ساختار </w:t>
       </w:r>
-      <w:proofErr w:type="spellStart"/>
       <w:r>
         <w:rPr>
           <w:sz w:val="36"/>
@@ -1892,7 +1839,6 @@
         </w:rPr>
         <w:t>thunk</w:t>
       </w:r>
-      <w:proofErr w:type="spellEnd"/>
       <w:r>
         <w:rPr>
           <w:rFonts w:hint="cs"/>
@@ -1921,7 +1867,6 @@
         </w:rPr>
         <w:t xml:space="preserve"> فعلی شان ساخته شده و رفرنس های جدیدی برای نگهداری شان ساخته شده و به تابع موردنظر پاس داده می شوند. اکنون اولین لحظه ای که ورودی های تابع مورد استفاده قرار بگیرند از فرمت </w:t>
       </w:r>
-      <w:proofErr w:type="spellStart"/>
       <w:r>
         <w:rPr>
           <w:sz w:val="36"/>
@@ -1930,7 +1875,6 @@
         </w:rPr>
         <w:t>thunk</w:t>
       </w:r>
-      <w:proofErr w:type="spellEnd"/>
       <w:r>
         <w:rPr>
           <w:rFonts w:hint="cs"/>
@@ -2031,7 +1975,6 @@
         </w:rPr>
         <w:t xml:space="preserve"> اتفاق می افتد که با چک کردن اینکه آیا رفرنس مورد نظر شامل </w:t>
       </w:r>
-      <w:proofErr w:type="spellStart"/>
       <w:r>
         <w:rPr>
           <w:sz w:val="36"/>
@@ -2040,7 +1983,6 @@
         </w:rPr>
         <w:t>thunk</w:t>
       </w:r>
-      <w:proofErr w:type="spellEnd"/>
       <w:r>
         <w:rPr>
           <w:rFonts w:hint="cs"/>
@@ -2076,7 +2018,6 @@
         <w:bidi/>
         <w:ind w:left="1080"/>
         <w:rPr>
-          <w:rFonts w:hint="cs"/>
           <w:sz w:val="36"/>
           <w:szCs w:val="36"/>
           <w:rtl/>
@@ -2087,7 +2028,6 @@
     <w:p>
       <w:pPr>
         <w:rPr>
-          <w:rFonts w:hint="cs"/>
           <w:rtl/>
           <w:lang w:bidi="fa-IR"/>
         </w:rPr>
@@ -2164,7 +2104,6 @@
     <w:p>
       <w:pPr>
         <w:rPr>
-          <w:rFonts w:hint="cs"/>
           <w:rtl/>
           <w:lang w:bidi="fa-IR"/>
         </w:rPr>
@@ -2173,7 +2112,6 @@
     <w:p>
       <w:pPr>
         <w:rPr>
-          <w:rFonts w:hint="cs"/>
           <w:rtl/>
           <w:lang w:bidi="fa-IR"/>
         </w:rPr>
@@ -2182,7 +2120,6 @@
     <w:p>
       <w:pPr>
         <w:rPr>
-          <w:rFonts w:hint="cs"/>
           <w:rtl/>
           <w:lang w:bidi="fa-IR"/>
         </w:rPr>
@@ -2191,7 +2128,6 @@
     <w:p>
       <w:pPr>
         <w:rPr>
-          <w:rFonts w:hint="cs"/>
           <w:rtl/>
           <w:lang w:bidi="fa-IR"/>
         </w:rPr>
@@ -2200,7 +2136,6 @@
     <w:p>
       <w:pPr>
         <w:rPr>
-          <w:rFonts w:hint="cs"/>
           <w:rtl/>
           <w:lang w:bidi="fa-IR"/>
         </w:rPr>
@@ -2616,7 +2551,78 @@
         </w:rPr>
         <w:t xml:space="preserve"> ، همانطور که بالاتر توضیح داده شد ، </w:t>
       </w:r>
-      <w:proofErr w:type="spellStart"/>
+      <w:r>
+        <w:rPr>
+          <w:sz w:val="36"/>
+          <w:szCs w:val="36"/>
+          <w:lang w:bidi="fa-IR"/>
+        </w:rPr>
+        <w:t xml:space="preserve">thunk </w:t>
+      </w:r>
+      <w:r>
+        <w:rPr>
+          <w:rFonts w:hint="cs"/>
+          <w:sz w:val="36"/>
+          <w:szCs w:val="36"/>
+          <w:rtl/>
+          <w:lang w:bidi="fa-IR"/>
+        </w:rPr>
+        <w:t xml:space="preserve"> هایی از آرگومان ها ساخته می شود و بعد از استخراج شدن داده ساختار </w:t>
+      </w:r>
+      <w:r>
+        <w:rPr>
+          <w:sz w:val="36"/>
+          <w:szCs w:val="36"/>
+          <w:lang w:bidi="fa-IR"/>
+        </w:rPr>
+        <w:t>proc</w:t>
+      </w:r>
+      <w:r>
+        <w:rPr>
+          <w:rFonts w:hint="cs"/>
+          <w:sz w:val="36"/>
+          <w:szCs w:val="36"/>
+          <w:rtl/>
+          <w:lang w:bidi="fa-IR"/>
+        </w:rPr>
+        <w:t xml:space="preserve"> ( که شامل بدنه ی تابع ، نام آن ، </w:t>
+      </w:r>
+      <w:r>
+        <w:rPr>
+          <w:sz w:val="36"/>
+          <w:szCs w:val="36"/>
+          <w:lang w:bidi="fa-IR"/>
+        </w:rPr>
+        <w:t>environment</w:t>
+      </w:r>
+      <w:r>
+        <w:rPr>
+          <w:rFonts w:hint="cs"/>
+          <w:sz w:val="36"/>
+          <w:szCs w:val="36"/>
+          <w:rtl/>
+          <w:lang w:bidi="fa-IR"/>
+        </w:rPr>
+        <w:t xml:space="preserve"> آن ، لیست آرگومان هایش و لیست تایپ های آرگومان هایش می باشد ) همگی آن را به تابع </w:t>
+      </w:r>
+      <w:r>
+        <w:rPr>
+          <w:sz w:val="36"/>
+          <w:szCs w:val="36"/>
+          <w:lang w:bidi="fa-IR"/>
+        </w:rPr>
+        <w:t>apply-procedure</w:t>
+      </w:r>
+      <w:r>
+        <w:rPr>
+          <w:rFonts w:hint="cs"/>
+          <w:sz w:val="36"/>
+          <w:szCs w:val="36"/>
+          <w:rtl/>
+          <w:lang w:bidi="fa-IR"/>
+        </w:rPr>
+        <w:t xml:space="preserve"> میدهد. در آنجا رفرنس های جدیدی از آرگومان ها (</w:t>
+      </w:r>
       <w:r>
         <w:rPr>
           <w:sz w:val="36"/>
@@ -2625,42 +2631,15 @@
         </w:rPr>
         <w:t>thunk</w:t>
       </w:r>
-      <w:proofErr w:type="spellEnd"/>
-      <w:r>
-        <w:rPr>
-          <w:sz w:val="36"/>
-          <w:szCs w:val="36"/>
-          <w:lang w:bidi="fa-IR"/>
-        </w:rPr>
-        <w:t xml:space="preserve"> </w:t>
-      </w:r>
-      <w:r>
-        <w:rPr>
-          <w:rFonts w:hint="cs"/>
-          <w:sz w:val="36"/>
-          <w:szCs w:val="36"/>
-          <w:rtl/>
-          <w:lang w:bidi="fa-IR"/>
-        </w:rPr>
-        <w:t xml:space="preserve"> هایی از آرگومان ها ساخته می شود و بعد از استخراج شدن داده ساختار </w:t>
-      </w:r>
-      <w:r>
-        <w:rPr>
-          <w:sz w:val="36"/>
-          <w:szCs w:val="36"/>
-          <w:lang w:bidi="fa-IR"/>
-        </w:rPr>
-        <w:t>proc</w:t>
-      </w:r>
-      <w:r>
-        <w:rPr>
-          <w:rFonts w:hint="cs"/>
-          <w:sz w:val="36"/>
-          <w:szCs w:val="36"/>
-          <w:rtl/>
-          <w:lang w:bidi="fa-IR"/>
-        </w:rPr>
-        <w:t xml:space="preserve"> ( که شامل بدنه ی تابع ، نام آن ، </w:t>
+      <w:r>
+        <w:rPr>
+          <w:rFonts w:hint="cs"/>
+          <w:sz w:val="36"/>
+          <w:szCs w:val="36"/>
+          <w:rtl/>
+          <w:lang w:bidi="fa-IR"/>
+        </w:rPr>
+        <w:t xml:space="preserve"> ها در واقع) ساخته و به </w:t>
       </w:r>
       <w:r>
         <w:rPr>
@@ -2678,27 +2657,62 @@
           <w:rtl/>
           <w:lang w:bidi="fa-IR"/>
         </w:rPr>
-        <w:t xml:space="preserve"> آن ، لیست آرگومان هایش و لیست تایپ های آرگومان هایش می باشد ) همگی آن را به تابع </w:t>
-      </w:r>
-      <w:r>
-        <w:rPr>
-          <w:sz w:val="36"/>
-          <w:szCs w:val="36"/>
-          <w:lang w:bidi="fa-IR"/>
-        </w:rPr>
-        <w:t>apply-procedure</w:t>
-      </w:r>
-      <w:r>
-        <w:rPr>
-          <w:rFonts w:hint="cs"/>
-          <w:sz w:val="36"/>
-          <w:szCs w:val="36"/>
-          <w:rtl/>
-          <w:lang w:bidi="fa-IR"/>
-        </w:rPr>
-        <w:t xml:space="preserve"> میدهد. در آنجا رفرنس های جدیدی از آرگومان ها (</w:t>
-      </w:r>
-      <w:proofErr w:type="spellStart"/>
+        <w:t xml:space="preserve"> تابع اضافه کرده و </w:t>
+      </w:r>
+      <w:r>
+        <w:rPr>
+          <w:sz w:val="36"/>
+          <w:szCs w:val="36"/>
+          <w:lang w:bidi="fa-IR"/>
+        </w:rPr>
+        <w:t>value-of-statement</w:t>
+      </w:r>
+      <w:r>
+        <w:rPr>
+          <w:rFonts w:hint="cs"/>
+          <w:sz w:val="36"/>
+          <w:szCs w:val="36"/>
+          <w:rtl/>
+          <w:lang w:bidi="fa-IR"/>
+        </w:rPr>
+        <w:t xml:space="preserve"> را روی بدنه و </w:t>
+      </w:r>
+      <w:r>
+        <w:rPr>
+          <w:sz w:val="36"/>
+          <w:szCs w:val="36"/>
+          <w:lang w:bidi="fa-IR"/>
+        </w:rPr>
+        <w:t>environment</w:t>
+      </w:r>
+      <w:r>
+        <w:rPr>
+          <w:rFonts w:hint="cs"/>
+          <w:sz w:val="36"/>
+          <w:szCs w:val="36"/>
+          <w:rtl/>
+          <w:lang w:bidi="fa-IR"/>
+        </w:rPr>
+        <w:t xml:space="preserve"> جدید صدا می کند. توجه کنید که چک کردن درستی تایپ آرگومان های داده شده به شیوه ی خاصی انجام می شود که نیاز به </w:t>
+      </w:r>
+      <w:r>
+        <w:rPr>
+          <w:sz w:val="36"/>
+          <w:szCs w:val="36"/>
+          <w:lang w:bidi="fa-IR"/>
+        </w:rPr>
+        <w:t>evaluate</w:t>
+      </w:r>
+      <w:r>
+        <w:rPr>
+          <w:rFonts w:hint="cs"/>
+          <w:sz w:val="36"/>
+          <w:szCs w:val="36"/>
+          <w:rtl/>
+          <w:lang w:bidi="fa-IR"/>
+        </w:rPr>
+        <w:t xml:space="preserve"> شدن </w:t>
+      </w:r>
       <w:r>
         <w:rPr>
           <w:sz w:val="36"/>
@@ -2707,70 +2721,33 @@
         </w:rPr>
         <w:t>thunk</w:t>
       </w:r>
-      <w:proofErr w:type="spellEnd"/>
-      <w:r>
-        <w:rPr>
-          <w:rFonts w:hint="cs"/>
-          <w:sz w:val="36"/>
-          <w:szCs w:val="36"/>
-          <w:rtl/>
-          <w:lang w:bidi="fa-IR"/>
-        </w:rPr>
-        <w:t xml:space="preserve"> ها در واقع) ساخته و به </w:t>
-      </w:r>
-      <w:r>
-        <w:rPr>
-          <w:sz w:val="36"/>
-          <w:szCs w:val="36"/>
-          <w:lang w:bidi="fa-IR"/>
-        </w:rPr>
-        <w:t>environment</w:t>
-      </w:r>
-      <w:r>
-        <w:rPr>
-          <w:rFonts w:hint="cs"/>
-          <w:sz w:val="36"/>
-          <w:szCs w:val="36"/>
-          <w:rtl/>
-          <w:lang w:bidi="fa-IR"/>
-        </w:rPr>
-        <w:t xml:space="preserve"> تابع اضافه کرده و </w:t>
-      </w:r>
-      <w:r>
-        <w:rPr>
-          <w:sz w:val="36"/>
-          <w:szCs w:val="36"/>
-          <w:lang w:bidi="fa-IR"/>
-        </w:rPr>
-        <w:t>value-of-statement</w:t>
-      </w:r>
-      <w:r>
-        <w:rPr>
-          <w:rFonts w:hint="cs"/>
-          <w:sz w:val="36"/>
-          <w:szCs w:val="36"/>
-          <w:rtl/>
-          <w:lang w:bidi="fa-IR"/>
-        </w:rPr>
-        <w:t xml:space="preserve"> را روی بدنه و </w:t>
-      </w:r>
-      <w:r>
-        <w:rPr>
-          <w:sz w:val="36"/>
-          <w:szCs w:val="36"/>
-          <w:lang w:bidi="fa-IR"/>
-        </w:rPr>
-        <w:t>environment</w:t>
-      </w:r>
-      <w:r>
-        <w:rPr>
-          <w:rFonts w:hint="cs"/>
-          <w:sz w:val="36"/>
-          <w:szCs w:val="36"/>
-          <w:rtl/>
-          <w:lang w:bidi="fa-IR"/>
-        </w:rPr>
-        <w:t xml:space="preserve"> جدید صدا می کند. توجه کنید که چک کردن درستی تایپ آرگومان های داده شده به شیوه ی خاصی انجام می شود که نیاز به </w:t>
+      <w:r>
+        <w:rPr>
+          <w:rFonts w:hint="cs"/>
+          <w:sz w:val="36"/>
+          <w:szCs w:val="36"/>
+          <w:rtl/>
+          <w:lang w:bidi="fa-IR"/>
+        </w:rPr>
+        <w:t xml:space="preserve"> ها موقع پاس دادن شان نباشد. در عوض ، اولین لحظه ای که این آرگومان ها در بدنه ی تابع مورد استفاده قرار گیرند و از </w:t>
+      </w:r>
+      <w:r>
+        <w:rPr>
+          <w:sz w:val="36"/>
+          <w:szCs w:val="36"/>
+          <w:lang w:bidi="fa-IR"/>
+        </w:rPr>
+        <w:t>thunk</w:t>
+      </w:r>
+      <w:r>
+        <w:rPr>
+          <w:rFonts w:hint="cs"/>
+          <w:sz w:val="36"/>
+          <w:szCs w:val="36"/>
+          <w:rtl/>
+          <w:lang w:bidi="fa-IR"/>
+        </w:rPr>
+        <w:t xml:space="preserve"> خارج شده و </w:t>
       </w:r>
       <w:r>
         <w:rPr>
@@ -2788,9 +2765,8 @@
           <w:rtl/>
           <w:lang w:bidi="fa-IR"/>
         </w:rPr>
-        <w:t xml:space="preserve"> شدن </w:t>
-      </w:r>
-      <w:proofErr w:type="spellStart"/>
+        <w:t xml:space="preserve"> بشوند ، برابری تایپ حاصل شان با تایپ مورد انتظار تابع بررسی شده و در صورت عدم سازگاری ارور مناسب داده می شود. برای پیاده سازی این منظور ، به داده ساختار </w:t>
+      </w:r>
       <w:r>
         <w:rPr>
           <w:sz w:val="36"/>
@@ -2799,65 +2775,6 @@
         </w:rPr>
         <w:t>thunk</w:t>
       </w:r>
-      <w:proofErr w:type="spellEnd"/>
-      <w:r>
-        <w:rPr>
-          <w:rFonts w:hint="cs"/>
-          <w:sz w:val="36"/>
-          <w:szCs w:val="36"/>
-          <w:rtl/>
-          <w:lang w:bidi="fa-IR"/>
-        </w:rPr>
-        <w:t xml:space="preserve"> ها موقع پاس دادن شان نباشد. در عوض ، اولین لحظه ای که این آرگومان ها در بدنه ی تابع مورد استفاده قرار گیرند و از </w:t>
-      </w:r>
-      <w:proofErr w:type="spellStart"/>
-      <w:r>
-        <w:rPr>
-          <w:sz w:val="36"/>
-          <w:szCs w:val="36"/>
-          <w:lang w:bidi="fa-IR"/>
-        </w:rPr>
-        <w:t>thunk</w:t>
-      </w:r>
-      <w:proofErr w:type="spellEnd"/>
-      <w:r>
-        <w:rPr>
-          <w:rFonts w:hint="cs"/>
-          <w:sz w:val="36"/>
-          <w:szCs w:val="36"/>
-          <w:rtl/>
-          <w:lang w:bidi="fa-IR"/>
-        </w:rPr>
-        <w:t xml:space="preserve"> خارج شده و </w:t>
-      </w:r>
-      <w:r>
-        <w:rPr>
-          <w:sz w:val="36"/>
-          <w:szCs w:val="36"/>
-          <w:lang w:bidi="fa-IR"/>
-        </w:rPr>
-        <w:t>evaluate</w:t>
-      </w:r>
-      <w:r>
-        <w:rPr>
-          <w:rFonts w:hint="cs"/>
-          <w:sz w:val="36"/>
-          <w:szCs w:val="36"/>
-          <w:rtl/>
-          <w:lang w:bidi="fa-IR"/>
-        </w:rPr>
-        <w:t xml:space="preserve"> بشوند ، برابری تایپ حاصل شان با تایپ مورد انتظار تابع بررسی شده و در صورت عدم سازگاری ارور مناسب داده می شود. برای پیاده سازی این منظور ، به داده ساختار </w:t>
-      </w:r>
-      <w:proofErr w:type="spellStart"/>
-      <w:r>
-        <w:rPr>
-          <w:sz w:val="36"/>
-          <w:szCs w:val="36"/>
-          <w:lang w:bidi="fa-IR"/>
-        </w:rPr>
-        <w:t>thunk</w:t>
-      </w:r>
-      <w:proofErr w:type="spellEnd"/>
       <w:r>
         <w:rPr>
           <w:rFonts w:hint="cs"/>
@@ -2979,6 +2896,546 @@
     </w:p>
     <w:p>
       <w:pPr>
+        <w:tabs>
+          <w:tab w:val="left" w:pos="3060"/>
+        </w:tabs>
+        <w:bidi/>
+        <w:ind w:left="360"/>
+        <w:rPr>
+          <w:rFonts w:hint="cs"/>
+          <w:sz w:val="36"/>
+          <w:szCs w:val="36"/>
+          <w:lang w:bidi="fa-IR"/>
+        </w:rPr>
+      </w:pPr>
+      <w:r>
+        <w:rPr>
+          <w:rFonts w:hint="cs"/>
+          <w:sz w:val="36"/>
+          <w:szCs w:val="36"/>
+          <w:rtl/>
+          <w:lang w:bidi="fa-IR"/>
+        </w:rPr>
+        <w:t xml:space="preserve">در زبان ما تایپ‌های </w:t>
+      </w:r>
+      <w:r>
+        <w:rPr>
+          <w:sz w:val="36"/>
+          <w:szCs w:val="36"/>
+          <w:lang w:bidi="fa-IR"/>
+        </w:rPr>
+        <w:t>int</w:t>
+      </w:r>
+      <w:r>
+        <w:rPr>
+          <w:rFonts w:hint="cs"/>
+          <w:sz w:val="36"/>
+          <w:szCs w:val="36"/>
+          <w:rtl/>
+          <w:lang w:bidi="fa-IR"/>
+        </w:rPr>
+        <w:t xml:space="preserve">، </w:t>
+      </w:r>
+      <w:r>
+        <w:rPr>
+          <w:sz w:val="36"/>
+          <w:szCs w:val="36"/>
+          <w:lang w:bidi="fa-IR"/>
+        </w:rPr>
+        <w:t>float</w:t>
+      </w:r>
+      <w:r>
+        <w:rPr>
+          <w:rFonts w:hint="cs"/>
+          <w:sz w:val="36"/>
+          <w:szCs w:val="36"/>
+          <w:rtl/>
+          <w:lang w:bidi="fa-IR"/>
+        </w:rPr>
+        <w:t xml:space="preserve">، </w:t>
+      </w:r>
+      <w:r>
+        <w:rPr>
+          <w:sz w:val="36"/>
+          <w:szCs w:val="36"/>
+          <w:lang w:bidi="fa-IR"/>
+        </w:rPr>
+        <w:t>Boolean</w:t>
+      </w:r>
+      <w:r>
+        <w:rPr>
+          <w:rFonts w:hint="cs"/>
+          <w:sz w:val="36"/>
+          <w:szCs w:val="36"/>
+          <w:rtl/>
+          <w:lang w:bidi="fa-IR"/>
+        </w:rPr>
+        <w:t xml:space="preserve"> و </w:t>
+      </w:r>
+      <w:r>
+        <w:rPr>
+          <w:sz w:val="36"/>
+          <w:szCs w:val="36"/>
+          <w:lang w:bidi="fa-IR"/>
+        </w:rPr>
+        <w:t>string</w:t>
+      </w:r>
+      <w:r>
+        <w:rPr>
+          <w:rFonts w:hint="cs"/>
+          <w:sz w:val="36"/>
+          <w:szCs w:val="36"/>
+          <w:rtl/>
+          <w:lang w:bidi="fa-IR"/>
+        </w:rPr>
+        <w:t xml:space="preserve"> موجودند. هر متغیری که تعریف شود باید نوع داده‌ای که قرار است در خود ذخیره کند را تعیین کند. </w:t>
+      </w:r>
+      <w:r>
+        <w:rPr>
+          <w:rFonts w:hint="cs"/>
+          <w:sz w:val="36"/>
+          <w:szCs w:val="36"/>
+          <w:rtl/>
+          <w:lang w:bidi="fa-IR"/>
+        </w:rPr>
+        <w:lastRenderedPageBreak/>
+        <w:t xml:space="preserve">مثالی از تعریف متغیر به صورت </w:t>
+      </w:r>
+      <w:r>
+        <w:rPr>
+          <w:sz w:val="36"/>
+          <w:szCs w:val="36"/>
+          <w:lang w:bidi="fa-IR"/>
+        </w:rPr>
+        <w:t>int x;</w:t>
+      </w:r>
+      <w:r>
+        <w:rPr>
+          <w:rFonts w:hint="cs"/>
+          <w:sz w:val="36"/>
+          <w:szCs w:val="36"/>
+          <w:rtl/>
+          <w:lang w:bidi="fa-IR"/>
+        </w:rPr>
+        <w:t xml:space="preserve"> می‌باشد. همچنین توابع نیز باید نوع خروجی خود را در تعریف خود مشخص کنند و مثالی از این تعریف به شکل </w:t>
+      </w:r>
+      <w:r>
+        <w:rPr>
+          <w:sz w:val="36"/>
+          <w:szCs w:val="36"/>
+          <w:lang w:bidi="fa-IR"/>
+        </w:rPr>
+        <w:t>int test(</w:t>
+      </w:r>
+      <w:r>
+        <w:rPr>
+          <w:sz w:val="36"/>
+          <w:szCs w:val="36"/>
+          <w:lang w:bidi="fa-IR"/>
+        </w:rPr>
+        <w:t>int a, int b</w:t>
+      </w:r>
+      <w:r>
+        <w:rPr>
+          <w:sz w:val="36"/>
+          <w:szCs w:val="36"/>
+          <w:lang w:bidi="fa-IR"/>
+        </w:rPr>
+        <w:t xml:space="preserve">){return </w:t>
+      </w:r>
+      <w:r>
+        <w:rPr>
+          <w:sz w:val="36"/>
+          <w:szCs w:val="36"/>
+          <w:lang w:bidi="fa-IR"/>
+        </w:rPr>
+        <w:t>a + b</w:t>
+      </w:r>
+      <w:r>
+        <w:rPr>
+          <w:sz w:val="36"/>
+          <w:szCs w:val="36"/>
+          <w:lang w:bidi="fa-IR"/>
+        </w:rPr>
+        <w:t>;}</w:t>
+      </w:r>
+      <w:r>
+        <w:rPr>
+          <w:rFonts w:hint="cs"/>
+          <w:sz w:val="36"/>
+          <w:szCs w:val="36"/>
+          <w:rtl/>
+          <w:lang w:bidi="fa-IR"/>
+        </w:rPr>
+        <w:t xml:space="preserve"> می‌باشد.</w:t>
+      </w:r>
+      <w:r>
+        <w:rPr>
+          <w:rFonts w:hint="cs"/>
+          <w:sz w:val="36"/>
+          <w:szCs w:val="36"/>
+          <w:rtl/>
+          <w:lang w:bidi="fa-IR"/>
+        </w:rPr>
+        <w:t xml:space="preserve"> چک کردن تایپ در دو زمان رخ می‌دهد: زمانیکه </w:t>
+      </w:r>
+      <w:r>
+        <w:rPr>
+          <w:sz w:val="36"/>
+          <w:szCs w:val="36"/>
+          <w:lang w:bidi="fa-IR"/>
+        </w:rPr>
+        <w:t>assignment</w:t>
+      </w:r>
+      <w:r>
+        <w:rPr>
+          <w:rFonts w:hint="cs"/>
+          <w:sz w:val="36"/>
+          <w:szCs w:val="36"/>
+          <w:rtl/>
+          <w:lang w:bidi="fa-IR"/>
+        </w:rPr>
+        <w:t xml:space="preserve"> </w:t>
+      </w:r>
+      <w:r>
+        <w:rPr>
+          <w:rFonts w:hint="cs"/>
+          <w:sz w:val="36"/>
+          <w:szCs w:val="36"/>
+          <w:rtl/>
+          <w:lang w:bidi="fa-IR"/>
+        </w:rPr>
+        <w:t xml:space="preserve">ای رخ ‌می‌دهد و زمانی که آرگومان‌هایی را به یک تابع می‌دهیم. حالت دوم در بخش قبل توضیح داده شد که با استفاده از </w:t>
+      </w:r>
+      <w:r>
+        <w:rPr>
+          <w:sz w:val="36"/>
+          <w:szCs w:val="36"/>
+          <w:lang w:bidi="fa-IR"/>
+        </w:rPr>
+        <w:t>thunk</w:t>
+      </w:r>
+      <w:r>
+        <w:rPr>
+          <w:rFonts w:hint="cs"/>
+          <w:sz w:val="36"/>
+          <w:szCs w:val="36"/>
+          <w:rtl/>
+          <w:lang w:bidi="fa-IR"/>
+        </w:rPr>
+        <w:t xml:space="preserve">، تنها زمانی تطابق تایپ ورودی چک می‌شود که در بدنه‌ی تابع حداقل یکبار استفاده شده باشد که باعث </w:t>
+      </w:r>
+      <w:r>
+        <w:rPr>
+          <w:sz w:val="36"/>
+          <w:szCs w:val="36"/>
+          <w:lang w:bidi="fa-IR"/>
+        </w:rPr>
+        <w:t>evaluate</w:t>
+      </w:r>
+      <w:r>
+        <w:rPr>
+          <w:rFonts w:hint="cs"/>
+          <w:sz w:val="36"/>
+          <w:szCs w:val="36"/>
+          <w:rtl/>
+          <w:lang w:bidi="fa-IR"/>
+        </w:rPr>
+        <w:t xml:space="preserve"> شدن </w:t>
+      </w:r>
+      <w:r>
+        <w:rPr>
+          <w:sz w:val="36"/>
+          <w:szCs w:val="36"/>
+          <w:lang w:bidi="fa-IR"/>
+        </w:rPr>
+        <w:t>thunk</w:t>
+      </w:r>
+      <w:r>
+        <w:rPr>
+          <w:rFonts w:hint="cs"/>
+          <w:sz w:val="36"/>
+          <w:szCs w:val="36"/>
+          <w:rtl/>
+          <w:lang w:bidi="fa-IR"/>
+        </w:rPr>
+        <w:t xml:space="preserve"> و چک کردن تایپش می‌شود. حالت اول نیز در </w:t>
+      </w:r>
+      <w:r>
+        <w:rPr>
+          <w:sz w:val="36"/>
+          <w:szCs w:val="36"/>
+          <w:lang w:bidi="fa-IR"/>
+        </w:rPr>
+        <w:t>value-of</w:t>
+      </w:r>
+      <w:r>
+        <w:rPr>
+          <w:rFonts w:hint="cs"/>
+          <w:sz w:val="36"/>
+          <w:szCs w:val="36"/>
+          <w:rtl/>
+          <w:lang w:bidi="fa-IR"/>
+        </w:rPr>
+        <w:t>، پس از بدست آوردن مقدار سمت راست تساوی، چک می‌شود که آیا تایپش مطابق تایپ پیش فرض سمت چپ هست یا خیر. سمت چپ ممکن است یک متغیر یا جایگاهی از آرایه باشد. برای متغیرهای عادی، تابعی داریم (</w:t>
+      </w:r>
+      <w:r>
+        <w:rPr>
+          <w:sz w:val="36"/>
+          <w:szCs w:val="36"/>
+          <w:lang w:bidi="fa-IR"/>
+        </w:rPr>
+        <w:t>get-type</w:t>
+      </w:r>
+      <w:r>
+        <w:rPr>
+          <w:rFonts w:hint="cs"/>
+          <w:sz w:val="36"/>
+          <w:szCs w:val="36"/>
+          <w:rtl/>
+          <w:lang w:bidi="fa-IR"/>
+        </w:rPr>
+        <w:t>) که از اینکه</w:t>
+      </w:r>
+      <w:r>
+        <w:rPr>
+          <w:rFonts w:hint="cs"/>
+          <w:sz w:val="36"/>
+          <w:szCs w:val="36"/>
+          <w:rtl/>
+          <w:lang w:bidi="fa-IR"/>
+        </w:rPr>
+        <w:t xml:space="preserve"> متغیر</w:t>
+      </w:r>
+      <w:r>
+        <w:rPr>
+          <w:rFonts w:hint="cs"/>
+          <w:sz w:val="36"/>
+          <w:szCs w:val="36"/>
+          <w:rtl/>
+          <w:lang w:bidi="fa-IR"/>
+        </w:rPr>
+        <w:t xml:space="preserve"> چه کلاسی از </w:t>
+      </w:r>
+      <w:r>
+        <w:rPr>
+          <w:sz w:val="36"/>
+          <w:szCs w:val="36"/>
+          <w:lang w:bidi="fa-IR"/>
+        </w:rPr>
+        <w:t>expval</w:t>
+      </w:r>
+      <w:r>
+        <w:rPr>
+          <w:rFonts w:hint="cs"/>
+          <w:sz w:val="36"/>
+          <w:szCs w:val="36"/>
+          <w:rtl/>
+          <w:lang w:bidi="fa-IR"/>
+        </w:rPr>
+        <w:t xml:space="preserve"> </w:t>
+      </w:r>
+      <w:r>
+        <w:rPr>
+          <w:rFonts w:hint="cs"/>
+          <w:sz w:val="36"/>
+          <w:szCs w:val="36"/>
+          <w:rtl/>
+          <w:lang w:bidi="fa-IR"/>
+        </w:rPr>
+        <w:t xml:space="preserve">است </w:t>
+      </w:r>
+      <w:r>
+        <w:rPr>
+          <w:rFonts w:hint="cs"/>
+          <w:sz w:val="36"/>
+          <w:szCs w:val="36"/>
+          <w:rtl/>
+          <w:lang w:bidi="fa-IR"/>
+        </w:rPr>
+        <w:t xml:space="preserve">به ما </w:t>
+      </w:r>
+      <w:r>
+        <w:rPr>
+          <w:rFonts w:hint="cs"/>
+          <w:sz w:val="36"/>
+          <w:szCs w:val="36"/>
+          <w:rtl/>
+          <w:lang w:bidi="fa-IR"/>
+        </w:rPr>
+        <w:t xml:space="preserve">تایپش </w:t>
+      </w:r>
+      <w:r>
+        <w:rPr>
+          <w:rFonts w:hint="cs"/>
+          <w:sz w:val="36"/>
+          <w:szCs w:val="36"/>
+          <w:rtl/>
+          <w:lang w:bidi="fa-IR"/>
+        </w:rPr>
+        <w:t xml:space="preserve">را به صورت استرینگ بر می‌گرداند. اما برای آرایه‌ها که خود یک کلاس از </w:t>
+      </w:r>
+      <w:r>
+        <w:rPr>
+          <w:sz w:val="36"/>
+          <w:szCs w:val="36"/>
+          <w:lang w:bidi="fa-IR"/>
+        </w:rPr>
+        <w:t>expval</w:t>
+      </w:r>
+      <w:r>
+        <w:rPr>
+          <w:rFonts w:hint="cs"/>
+          <w:sz w:val="36"/>
+          <w:szCs w:val="36"/>
+          <w:rtl/>
+          <w:lang w:bidi="fa-IR"/>
+        </w:rPr>
+        <w:t xml:space="preserve"> می‌باشند (</w:t>
+      </w:r>
+      <w:r>
+        <w:rPr>
+          <w:sz w:val="36"/>
+          <w:szCs w:val="36"/>
+          <w:lang w:bidi="fa-IR"/>
+        </w:rPr>
+        <w:t>array-val</w:t>
+      </w:r>
+      <w:r>
+        <w:rPr>
+          <w:rFonts w:hint="cs"/>
+          <w:sz w:val="36"/>
+          <w:szCs w:val="36"/>
+          <w:rtl/>
+          <w:lang w:bidi="fa-IR"/>
+        </w:rPr>
+        <w:t>)</w:t>
+      </w:r>
+      <w:r>
+        <w:rPr>
+          <w:rFonts w:hint="cs"/>
+          <w:sz w:val="36"/>
+          <w:szCs w:val="36"/>
+          <w:rtl/>
+          <w:lang w:bidi="fa-IR"/>
+        </w:rPr>
+        <w:t>،</w:t>
+      </w:r>
+      <w:r>
+        <w:rPr>
+          <w:rFonts w:hint="cs"/>
+          <w:sz w:val="36"/>
+          <w:szCs w:val="36"/>
+          <w:rtl/>
+          <w:lang w:bidi="fa-IR"/>
+        </w:rPr>
+        <w:t xml:space="preserve"> نوع آنها را در فیلدی از خود </w:t>
+      </w:r>
+      <w:r>
+        <w:rPr>
+          <w:sz w:val="36"/>
+          <w:szCs w:val="36"/>
+          <w:lang w:bidi="fa-IR"/>
+        </w:rPr>
+        <w:t>array-val</w:t>
+      </w:r>
+      <w:r>
+        <w:rPr>
+          <w:rFonts w:hint="cs"/>
+          <w:sz w:val="36"/>
+          <w:szCs w:val="36"/>
+          <w:rtl/>
+          <w:lang w:bidi="fa-IR"/>
+        </w:rPr>
+        <w:t xml:space="preserve"> به نام </w:t>
+      </w:r>
+      <w:r>
+        <w:rPr>
+          <w:sz w:val="36"/>
+          <w:szCs w:val="36"/>
+          <w:lang w:bidi="fa-IR"/>
+        </w:rPr>
+        <w:t>type-name</w:t>
+      </w:r>
+      <w:r>
+        <w:rPr>
+          <w:rFonts w:hint="cs"/>
+          <w:sz w:val="36"/>
+          <w:szCs w:val="36"/>
+          <w:rtl/>
+          <w:lang w:bidi="fa-IR"/>
+        </w:rPr>
+        <w:t xml:space="preserve"> نگه </w:t>
+      </w:r>
+      <w:r>
+        <w:rPr>
+          <w:rFonts w:hint="cs"/>
+          <w:sz w:val="36"/>
+          <w:szCs w:val="36"/>
+          <w:rtl/>
+          <w:lang w:bidi="fa-IR"/>
+        </w:rPr>
+        <w:t>داشته می‌شود</w:t>
+      </w:r>
+      <w:r>
+        <w:rPr>
+          <w:rFonts w:hint="cs"/>
+          <w:sz w:val="36"/>
+          <w:szCs w:val="36"/>
+          <w:rtl/>
+          <w:lang w:bidi="fa-IR"/>
+        </w:rPr>
+        <w:t>.</w:t>
+      </w:r>
+      <w:r>
+        <w:rPr>
+          <w:rFonts w:hint="cs"/>
+          <w:sz w:val="36"/>
+          <w:szCs w:val="36"/>
+          <w:rtl/>
+          <w:lang w:bidi="fa-IR"/>
+        </w:rPr>
+        <w:t xml:space="preserve"> در نتیجه کافی‌ست تساوی تایپ سمت راست و چپ را با تابع </w:t>
+      </w:r>
+      <w:r>
+        <w:rPr>
+          <w:sz w:val="36"/>
+          <w:szCs w:val="36"/>
+          <w:lang w:bidi="fa-IR"/>
+        </w:rPr>
+        <w:t>equal?</w:t>
+      </w:r>
+      <w:r>
+        <w:rPr>
+          <w:rFonts w:hint="cs"/>
+          <w:sz w:val="36"/>
+          <w:szCs w:val="36"/>
+          <w:rtl/>
+          <w:lang w:bidi="fa-IR"/>
+        </w:rPr>
+        <w:t xml:space="preserve"> بدست آوریم و در صورت مطابقت نداشتن، </w:t>
+      </w:r>
+      <w:r>
+        <w:rPr>
+          <w:sz w:val="36"/>
+          <w:szCs w:val="36"/>
+          <w:lang w:bidi="fa-IR"/>
+        </w:rPr>
+        <w:t>TypeError</w:t>
+      </w:r>
+      <w:r>
+        <w:rPr>
+          <w:rFonts w:hint="cs"/>
+          <w:sz w:val="36"/>
+          <w:szCs w:val="36"/>
+          <w:rtl/>
+          <w:lang w:bidi="fa-IR"/>
+        </w:rPr>
+        <w:t xml:space="preserve"> بدهیم.</w:t>
+      </w:r>
+    </w:p>
+    <w:p>
+      <w:pPr>
         <w:pStyle w:val="ListParagraph"/>
         <w:numPr>
           <w:ilvl w:val="0"/>
@@ -2989,10 +3446,8 @@
         </w:tabs>
         <w:bidi/>
         <w:rPr>
-          <w:rFonts w:hint="cs"/>
-          <w:sz w:val="36"/>
-          <w:szCs w:val="36"/>
-          <w:rtl/>
+          <w:sz w:val="36"/>
+          <w:szCs w:val="36"/>
           <w:lang w:bidi="fa-IR"/>
         </w:rPr>
       </w:pPr>
@@ -3012,13 +3467,553 @@
         </w:tabs>
         <w:bidi/>
         <w:rPr>
-          <w:rFonts w:hint="cs"/>
-          <w:sz w:val="36"/>
-          <w:szCs w:val="36"/>
-          <w:rtl/>
-          <w:lang w:bidi="fa-IR"/>
-        </w:rPr>
-      </w:pPr>
+          <w:sz w:val="36"/>
+          <w:szCs w:val="36"/>
+          <w:lang w:bidi="fa-IR"/>
+        </w:rPr>
+      </w:pPr>
+      <w:r>
+        <w:rPr>
+          <w:rFonts w:hint="cs"/>
+          <w:sz w:val="36"/>
+          <w:szCs w:val="36"/>
+          <w:rtl/>
+          <w:lang w:bidi="fa-IR"/>
+        </w:rPr>
+        <w:t>انواع مختلفی از ارورها در مفسر ما هندل شده است. این ارورها عبارتند از:</w:t>
+      </w:r>
+    </w:p>
+    <w:p>
+      <w:pPr>
+        <w:pStyle w:val="ListParagraph"/>
+        <w:numPr>
+          <w:ilvl w:val="0"/>
+          <w:numId w:val="2"/>
+        </w:numPr>
+        <w:tabs>
+          <w:tab w:val="left" w:pos="3060"/>
+        </w:tabs>
+        <w:bidi/>
+        <w:rPr>
+          <w:sz w:val="36"/>
+          <w:szCs w:val="36"/>
+          <w:lang w:bidi="fa-IR"/>
+        </w:rPr>
+      </w:pPr>
+      <w:r>
+        <w:rPr>
+          <w:sz w:val="36"/>
+          <w:szCs w:val="36"/>
+          <w:lang w:bidi="fa-IR"/>
+        </w:rPr>
+        <w:t>ReferenceError</w:t>
+      </w:r>
+      <w:r>
+        <w:rPr>
+          <w:rFonts w:hint="cs"/>
+          <w:sz w:val="36"/>
+          <w:szCs w:val="36"/>
+          <w:rtl/>
+          <w:lang w:bidi="fa-IR"/>
+        </w:rPr>
+        <w:t xml:space="preserve">: هنگامی که رفرنس به جایی خارج از </w:t>
+      </w:r>
+      <w:r>
+        <w:rPr>
+          <w:sz w:val="36"/>
+          <w:szCs w:val="36"/>
+          <w:lang w:bidi="fa-IR"/>
+        </w:rPr>
+        <w:t>store</w:t>
+      </w:r>
+      <w:r>
+        <w:rPr>
+          <w:rFonts w:hint="cs"/>
+          <w:sz w:val="36"/>
+          <w:szCs w:val="36"/>
+          <w:rtl/>
+          <w:lang w:bidi="fa-IR"/>
+        </w:rPr>
+        <w:t xml:space="preserve"> اشاره می‌کند.</w:t>
+      </w:r>
+    </w:p>
+    <w:p>
+      <w:pPr>
+        <w:pStyle w:val="ListParagraph"/>
+        <w:numPr>
+          <w:ilvl w:val="0"/>
+          <w:numId w:val="2"/>
+        </w:numPr>
+        <w:tabs>
+          <w:tab w:val="left" w:pos="3060"/>
+        </w:tabs>
+        <w:bidi/>
+        <w:rPr>
+          <w:sz w:val="36"/>
+          <w:szCs w:val="36"/>
+          <w:lang w:bidi="fa-IR"/>
+        </w:rPr>
+      </w:pPr>
+      <w:r>
+        <w:rPr>
+          <w:sz w:val="36"/>
+          <w:szCs w:val="36"/>
+          <w:lang w:bidi="fa-IR"/>
+        </w:rPr>
+        <w:t>NameError</w:t>
+      </w:r>
+      <w:r>
+        <w:rPr>
+          <w:rFonts w:hint="cs"/>
+          <w:sz w:val="36"/>
+          <w:szCs w:val="36"/>
+          <w:rtl/>
+          <w:lang w:bidi="fa-IR"/>
+        </w:rPr>
+        <w:t>: متغیری تعریف نشده باشد و از آن استفاده کنیم.</w:t>
+      </w:r>
+    </w:p>
+    <w:p>
+      <w:pPr>
+        <w:pStyle w:val="ListParagraph"/>
+        <w:numPr>
+          <w:ilvl w:val="0"/>
+          <w:numId w:val="2"/>
+        </w:numPr>
+        <w:tabs>
+          <w:tab w:val="left" w:pos="3060"/>
+        </w:tabs>
+        <w:bidi/>
+        <w:rPr>
+          <w:sz w:val="36"/>
+          <w:szCs w:val="36"/>
+          <w:lang w:bidi="fa-IR"/>
+        </w:rPr>
+      </w:pPr>
+      <w:r>
+        <w:rPr>
+          <w:sz w:val="36"/>
+          <w:szCs w:val="36"/>
+          <w:lang w:bidi="fa-IR"/>
+        </w:rPr>
+        <w:t>TypeError</w:t>
+      </w:r>
+      <w:r>
+        <w:rPr>
+          <w:rFonts w:hint="cs"/>
+          <w:sz w:val="36"/>
+          <w:szCs w:val="36"/>
+          <w:rtl/>
+          <w:lang w:bidi="fa-IR"/>
+        </w:rPr>
+        <w:t>: ارورهای مربوط به تایپ در این دسته هستند که در بخش قبل توضیحشان دادیم.</w:t>
+      </w:r>
+    </w:p>
+    <w:p>
+      <w:pPr>
+        <w:pStyle w:val="ListParagraph"/>
+        <w:numPr>
+          <w:ilvl w:val="0"/>
+          <w:numId w:val="2"/>
+        </w:numPr>
+        <w:tabs>
+          <w:tab w:val="left" w:pos="3060"/>
+        </w:tabs>
+        <w:bidi/>
+        <w:rPr>
+          <w:sz w:val="36"/>
+          <w:szCs w:val="36"/>
+          <w:lang w:bidi="fa-IR"/>
+        </w:rPr>
+      </w:pPr>
+      <w:r>
+        <w:rPr>
+          <w:sz w:val="36"/>
+          <w:szCs w:val="36"/>
+          <w:lang w:bidi="fa-IR"/>
+        </w:rPr>
+        <w:lastRenderedPageBreak/>
+        <w:t>Evaluation Error</w:t>
+      </w:r>
+      <w:r>
+        <w:rPr>
+          <w:rFonts w:hint="cs"/>
+          <w:sz w:val="36"/>
+          <w:szCs w:val="36"/>
+          <w:rtl/>
+          <w:lang w:bidi="fa-IR"/>
+        </w:rPr>
+        <w:t xml:space="preserve">: زمانیکه متغیری در بدنه‌ی تابع به نقطه‌ای از </w:t>
+      </w:r>
+      <w:r>
+        <w:rPr>
+          <w:sz w:val="36"/>
+          <w:szCs w:val="36"/>
+          <w:lang w:bidi="fa-IR"/>
+        </w:rPr>
+        <w:t>store</w:t>
+      </w:r>
+      <w:r>
+        <w:rPr>
+          <w:rFonts w:hint="cs"/>
+          <w:sz w:val="36"/>
+          <w:szCs w:val="36"/>
+          <w:rtl/>
+          <w:lang w:bidi="fa-IR"/>
+        </w:rPr>
+        <w:t xml:space="preserve"> اشاره کند که شامل </w:t>
+      </w:r>
+      <w:r>
+        <w:rPr>
+          <w:sz w:val="36"/>
+          <w:szCs w:val="36"/>
+          <w:lang w:bidi="fa-IR"/>
+        </w:rPr>
+        <w:t>thunk</w:t>
+      </w:r>
+      <w:r>
+        <w:rPr>
+          <w:rFonts w:hint="cs"/>
+          <w:sz w:val="36"/>
+          <w:szCs w:val="36"/>
+          <w:rtl/>
+          <w:lang w:bidi="fa-IR"/>
+        </w:rPr>
+        <w:t xml:space="preserve"> یا </w:t>
+      </w:r>
+      <w:r>
+        <w:rPr>
+          <w:sz w:val="36"/>
+          <w:szCs w:val="36"/>
+          <w:lang w:bidi="fa-IR"/>
+        </w:rPr>
+        <w:t>expval</w:t>
+      </w:r>
+      <w:r>
+        <w:rPr>
+          <w:rFonts w:hint="cs"/>
+          <w:sz w:val="36"/>
+          <w:szCs w:val="36"/>
+          <w:rtl/>
+          <w:lang w:bidi="fa-IR"/>
+        </w:rPr>
+        <w:t xml:space="preserve"> نباشد.</w:t>
+      </w:r>
+    </w:p>
+    <w:p>
+      <w:pPr>
+        <w:pStyle w:val="ListParagraph"/>
+        <w:numPr>
+          <w:ilvl w:val="0"/>
+          <w:numId w:val="2"/>
+        </w:numPr>
+        <w:tabs>
+          <w:tab w:val="left" w:pos="3060"/>
+        </w:tabs>
+        <w:bidi/>
+        <w:rPr>
+          <w:sz w:val="36"/>
+          <w:szCs w:val="36"/>
+          <w:lang w:bidi="fa-IR"/>
+        </w:rPr>
+      </w:pPr>
+      <w:r>
+        <w:rPr>
+          <w:sz w:val="36"/>
+          <w:szCs w:val="36"/>
+          <w:lang w:bidi="fa-IR"/>
+        </w:rPr>
+        <w:t>IndexError</w:t>
+      </w:r>
+      <w:r>
+        <w:rPr>
+          <w:rFonts w:hint="cs"/>
+          <w:sz w:val="36"/>
+          <w:szCs w:val="36"/>
+          <w:rtl/>
+          <w:lang w:bidi="fa-IR"/>
+        </w:rPr>
+        <w:t>: اگر بخواهیم به ایندکسی بیشتر از سایز یک آرایه دسترسی پیدا کنیم.</w:t>
+      </w:r>
+    </w:p>
+    <w:p>
+      <w:pPr>
+        <w:pStyle w:val="ListParagraph"/>
+        <w:numPr>
+          <w:ilvl w:val="0"/>
+          <w:numId w:val="2"/>
+        </w:numPr>
+        <w:tabs>
+          <w:tab w:val="left" w:pos="3060"/>
+        </w:tabs>
+        <w:bidi/>
+        <w:rPr>
+          <w:sz w:val="36"/>
+          <w:szCs w:val="36"/>
+          <w:lang w:bidi="fa-IR"/>
+        </w:rPr>
+      </w:pPr>
+      <w:r>
+        <w:rPr>
+          <w:sz w:val="36"/>
+          <w:szCs w:val="36"/>
+          <w:lang w:bidi="fa-IR"/>
+        </w:rPr>
+        <w:t>ArityError</w:t>
+      </w:r>
+      <w:r>
+        <w:rPr>
+          <w:rFonts w:hint="cs"/>
+          <w:sz w:val="36"/>
+          <w:szCs w:val="36"/>
+          <w:rtl/>
+          <w:lang w:bidi="fa-IR"/>
+        </w:rPr>
+        <w:t>: تعداد ورودی‌های یک تابع با تعداد پارامترهای تعریف شده‌ی او یکی نباشند.</w:t>
+      </w:r>
+    </w:p>
+    <w:p>
+      <w:pPr>
+        <w:pStyle w:val="ListParagraph"/>
+        <w:numPr>
+          <w:ilvl w:val="0"/>
+          <w:numId w:val="2"/>
+        </w:numPr>
+        <w:tabs>
+          <w:tab w:val="left" w:pos="3060"/>
+        </w:tabs>
+        <w:bidi/>
+        <w:rPr>
+          <w:sz w:val="36"/>
+          <w:szCs w:val="36"/>
+          <w:lang w:bidi="fa-IR"/>
+        </w:rPr>
+      </w:pPr>
+      <w:r>
+        <w:rPr>
+          <w:sz w:val="36"/>
+          <w:szCs w:val="36"/>
+          <w:lang w:bidi="fa-IR"/>
+        </w:rPr>
+        <w:t>DivideByZero</w:t>
+      </w:r>
+      <w:r>
+        <w:rPr>
+          <w:rFonts w:hint="cs"/>
+          <w:sz w:val="36"/>
+          <w:szCs w:val="36"/>
+          <w:rtl/>
+          <w:lang w:bidi="fa-IR"/>
+        </w:rPr>
+        <w:t>: در یک عملیات تقسیم خارج قسمت 0 باشد.</w:t>
+      </w:r>
+    </w:p>
+    <w:p>
+      <w:pPr>
+        <w:pStyle w:val="ListParagraph"/>
+        <w:numPr>
+          <w:ilvl w:val="0"/>
+          <w:numId w:val="2"/>
+        </w:numPr>
+        <w:tabs>
+          <w:tab w:val="left" w:pos="3060"/>
+        </w:tabs>
+        <w:bidi/>
+        <w:rPr>
+          <w:sz w:val="36"/>
+          <w:szCs w:val="36"/>
+          <w:lang w:bidi="fa-IR"/>
+        </w:rPr>
+      </w:pPr>
+      <w:r>
+        <w:rPr>
+          <w:sz w:val="36"/>
+          <w:szCs w:val="36"/>
+          <w:lang w:bidi="fa-IR"/>
+        </w:rPr>
+        <w:t>OperatorError</w:t>
+      </w:r>
+      <w:r>
+        <w:rPr>
+          <w:rFonts w:hint="cs"/>
+          <w:sz w:val="36"/>
+          <w:szCs w:val="36"/>
+          <w:rtl/>
+          <w:lang w:bidi="fa-IR"/>
+        </w:rPr>
+        <w:t xml:space="preserve">: زمانیکه که یک علامتی تحت عنوان </w:t>
+      </w:r>
+      <w:r>
+        <w:rPr>
+          <w:sz w:val="36"/>
+          <w:szCs w:val="36"/>
+          <w:lang w:bidi="fa-IR"/>
+        </w:rPr>
+        <w:t>unary operator</w:t>
+      </w:r>
+      <w:r>
+        <w:rPr>
+          <w:rFonts w:hint="cs"/>
+          <w:sz w:val="36"/>
+          <w:szCs w:val="36"/>
+          <w:rtl/>
+          <w:lang w:bidi="fa-IR"/>
+        </w:rPr>
+        <w:t xml:space="preserve"> استفاده شده باشد و هیچکدام از </w:t>
+      </w:r>
+      <w:r>
+        <w:rPr>
+          <w:sz w:val="36"/>
+          <w:szCs w:val="36"/>
+          <w:rtl/>
+          <w:lang w:bidi="fa-IR"/>
+        </w:rPr>
+        <w:t>–</w:t>
+      </w:r>
+      <w:r>
+        <w:rPr>
+          <w:rFonts w:hint="cs"/>
+          <w:sz w:val="36"/>
+          <w:szCs w:val="36"/>
+          <w:rtl/>
+          <w:lang w:bidi="fa-IR"/>
+        </w:rPr>
+        <w:t xml:space="preserve"> و </w:t>
+      </w:r>
+      <w:r>
+        <w:rPr>
+          <w:sz w:val="36"/>
+          <w:szCs w:val="36"/>
+          <w:lang w:bidi="fa-IR"/>
+        </w:rPr>
+        <w:t>not</w:t>
+      </w:r>
+      <w:r>
+        <w:rPr>
+          <w:rFonts w:hint="cs"/>
+          <w:sz w:val="36"/>
+          <w:szCs w:val="36"/>
+          <w:rtl/>
+          <w:lang w:bidi="fa-IR"/>
+        </w:rPr>
+        <w:t xml:space="preserve"> نباشند.</w:t>
+      </w:r>
+    </w:p>
+    <w:p>
+      <w:pPr>
+        <w:pStyle w:val="ListParagraph"/>
+        <w:numPr>
+          <w:ilvl w:val="0"/>
+          <w:numId w:val="2"/>
+        </w:numPr>
+        <w:tabs>
+          <w:tab w:val="left" w:pos="3060"/>
+        </w:tabs>
+        <w:bidi/>
+        <w:rPr>
+          <w:sz w:val="36"/>
+          <w:szCs w:val="36"/>
+          <w:lang w:bidi="fa-IR"/>
+        </w:rPr>
+      </w:pPr>
+      <w:r>
+        <w:rPr>
+          <w:sz w:val="36"/>
+          <w:szCs w:val="36"/>
+          <w:lang w:bidi="fa-IR"/>
+        </w:rPr>
+        <w:t>SyntaxError</w:t>
+      </w:r>
+      <w:r>
+        <w:rPr>
+          <w:rFonts w:hint="cs"/>
+          <w:sz w:val="36"/>
+          <w:szCs w:val="36"/>
+          <w:rtl/>
+          <w:lang w:bidi="fa-IR"/>
+        </w:rPr>
+        <w:t>: کد مطابق گرامر مدنظر نباشد.</w:t>
+      </w:r>
+    </w:p>
+    <w:p>
+      <w:pPr>
+        <w:tabs>
+          <w:tab w:val="left" w:pos="3060"/>
+        </w:tabs>
+        <w:bidi/>
+        <w:ind w:left="360"/>
+        <w:rPr>
+          <w:rFonts w:hint="cs"/>
+          <w:sz w:val="36"/>
+          <w:szCs w:val="36"/>
+          <w:rtl/>
+          <w:lang w:bidi="fa-IR"/>
+        </w:rPr>
+      </w:pPr>
+      <w:r>
+        <w:rPr>
+          <w:rFonts w:hint="cs"/>
+          <w:sz w:val="36"/>
+          <w:szCs w:val="36"/>
+          <w:rtl/>
+          <w:lang w:bidi="fa-IR"/>
+        </w:rPr>
+        <w:t xml:space="preserve">در کد هر زمانیکه که نیز به ارور دادن باشد، تابع </w:t>
+      </w:r>
+      <w:r>
+        <w:rPr>
+          <w:sz w:val="36"/>
+          <w:szCs w:val="36"/>
+          <w:lang w:bidi="fa-IR"/>
+        </w:rPr>
+        <w:t>raise-runtime-error</w:t>
+      </w:r>
+      <w:r>
+        <w:rPr>
+          <w:rFonts w:hint="cs"/>
+          <w:sz w:val="36"/>
+          <w:szCs w:val="36"/>
+          <w:rtl/>
+          <w:lang w:bidi="fa-IR"/>
+        </w:rPr>
+        <w:t xml:space="preserve"> در اینترپرتر صدا می‌شود. اروری که </w:t>
+      </w:r>
+      <w:r>
+        <w:rPr>
+          <w:sz w:val="36"/>
+          <w:szCs w:val="36"/>
+          <w:lang w:bidi="fa-IR"/>
+        </w:rPr>
+        <w:t>raise</w:t>
+      </w:r>
+      <w:r>
+        <w:rPr>
+          <w:rFonts w:hint="cs"/>
+          <w:sz w:val="36"/>
+          <w:szCs w:val="36"/>
+          <w:rtl/>
+          <w:lang w:bidi="fa-IR"/>
+        </w:rPr>
+        <w:t xml:space="preserve"> می‌شود، توسط </w:t>
+      </w:r>
+      <w:r>
+        <w:rPr>
+          <w:sz w:val="36"/>
+          <w:szCs w:val="36"/>
+          <w:lang w:bidi="fa-IR"/>
+        </w:rPr>
+        <w:t>handler</w:t>
+      </w:r>
+      <w:r>
+        <w:rPr>
+          <w:rFonts w:hint="cs"/>
+          <w:sz w:val="36"/>
+          <w:szCs w:val="36"/>
+          <w:rtl/>
+          <w:lang w:bidi="fa-IR"/>
+        </w:rPr>
+        <w:t>هایی که تعبیه شده است گرفته می‌شوند. این هندلرها هنگام ران شدن برنامه و اپلای کردن یک تابع استفاده شده اند.</w:t>
+      </w:r>
     </w:p>
     <w:sectPr>
       <w:pgSz w:w="12240" w:h="15840"/>
@@ -3125,8 +4120,124 @@
       </w:pPr>
     </w:lvl>
   </w:abstractNum>
+  <w:abstractNum w:abstractNumId="1" w15:restartNumberingAfterBreak="0">
+    <w:nsid w:val="634D537D"/>
+    <w:multiLevelType w:val="hybridMultilevel"/>
+    <w:tmpl w:val="698C8CF2"/>
+    <w:lvl w:ilvl="0" w:tplc="04090001">
+      <w:start w:val="1"/>
+      <w:numFmt w:val="bullet"/>
+      <w:lvlText w:val=""/>
+      <w:lvlJc w:val="left"/>
+      <w:pPr>
+        <w:ind w:left="720" w:hanging="360"/>
+      </w:pPr>
+      <w:rPr>
+        <w:rFonts w:ascii="Symbol" w:hAnsi="Symbol" w:hint="default"/>
+      </w:rPr>
+    </w:lvl>
+    <w:lvl w:ilvl="1" w:tplc="04090003">
+      <w:start w:val="1"/>
+      <w:numFmt w:val="bullet"/>
+      <w:lvlText w:val="o"/>
+      <w:lvlJc w:val="left"/>
+      <w:pPr>
+        <w:ind w:left="1440" w:hanging="360"/>
+      </w:pPr>
+      <w:rPr>
+        <w:rFonts w:ascii="Courier New" w:hAnsi="Courier New" w:cs="Courier New" w:hint="default"/>
+      </w:rPr>
+    </w:lvl>
+    <w:lvl w:ilvl="2" w:tplc="04090005" w:tentative="1">
+      <w:start w:val="1"/>
+      <w:numFmt w:val="bullet"/>
+      <w:lvlText w:val=""/>
+      <w:lvlJc w:val="left"/>
+      <w:pPr>
+        <w:ind w:left="2160" w:hanging="360"/>
+      </w:pPr>
+      <w:rPr>
+        <w:rFonts w:ascii="Wingdings" w:hAnsi="Wingdings" w:hint="default"/>
+      </w:rPr>
+    </w:lvl>
+    <w:lvl w:ilvl="3" w:tplc="04090001" w:tentative="1">
+      <w:start w:val="1"/>
+      <w:numFmt w:val="bullet"/>
+      <w:lvlText w:val=""/>
+      <w:lvlJc w:val="left"/>
+      <w:pPr>
+        <w:ind w:left="2880" w:hanging="360"/>
+      </w:pPr>
+      <w:rPr>
+        <w:rFonts w:ascii="Symbol" w:hAnsi="Symbol" w:hint="default"/>
+      </w:rPr>
+    </w:lvl>
+    <w:lvl w:ilvl="4" w:tplc="04090003" w:tentative="1">
+      <w:start w:val="1"/>
+      <w:numFmt w:val="bullet"/>
+      <w:lvlText w:val="o"/>
+      <w:lvlJc w:val="left"/>
+      <w:pPr>
+        <w:ind w:left="3600" w:hanging="360"/>
+      </w:pPr>
+      <w:rPr>
+        <w:rFonts w:ascii="Courier New" w:hAnsi="Courier New" w:cs="Courier New" w:hint="default"/>
+      </w:rPr>
+    </w:lvl>
+    <w:lvl w:ilvl="5" w:tplc="04090005" w:tentative="1">
+      <w:start w:val="1"/>
+      <w:numFmt w:val="bullet"/>
+      <w:lvlText w:val=""/>
+      <w:lvlJc w:val="left"/>
+      <w:pPr>
+        <w:ind w:left="4320" w:hanging="360"/>
+      </w:pPr>
+      <w:rPr>
+        <w:rFonts w:ascii="Wingdings" w:hAnsi="Wingdings" w:hint="default"/>
+      </w:rPr>
+    </w:lvl>
+    <w:lvl w:ilvl="6" w:tplc="04090001" w:tentative="1">
+      <w:start w:val="1"/>
+      <w:numFmt w:val="bullet"/>
+      <w:lvlText w:val=""/>
+      <w:lvlJc w:val="left"/>
+      <w:pPr>
+        <w:ind w:left="5040" w:hanging="360"/>
+      </w:pPr>
+      <w:rPr>
+        <w:rFonts w:ascii="Symbol" w:hAnsi="Symbol" w:hint="default"/>
+      </w:rPr>
+    </w:lvl>
+    <w:lvl w:ilvl="7" w:tplc="04090003" w:tentative="1">
+      <w:start w:val="1"/>
+      <w:numFmt w:val="bullet"/>
+      <w:lvlText w:val="o"/>
+      <w:lvlJc w:val="left"/>
+      <w:pPr>
+        <w:ind w:left="5760" w:hanging="360"/>
+      </w:pPr>
+      <w:rPr>
+        <w:rFonts w:ascii="Courier New" w:hAnsi="Courier New" w:cs="Courier New" w:hint="default"/>
+      </w:rPr>
+    </w:lvl>
+    <w:lvl w:ilvl="8" w:tplc="04090005" w:tentative="1">
+      <w:start w:val="1"/>
+      <w:numFmt w:val="bullet"/>
+      <w:lvlText w:val=""/>
+      <w:lvlJc w:val="left"/>
+      <w:pPr>
+        <w:ind w:left="6480" w:hanging="360"/>
+      </w:pPr>
+      <w:rPr>
+        <w:rFonts w:ascii="Wingdings" w:hAnsi="Wingdings" w:hint="default"/>
+      </w:rPr>
+    </w:lvl>
+  </w:abstractNum>
   <w:num w:numId="1" w16cid:durableId="860239460">
     <w:abstractNumId w:val="0"/>
+  </w:num>
+  <w:num w:numId="2" w16cid:durableId="2058122593">
+    <w:abstractNumId w:val="1"/>
   </w:num>
 </w:numbering>
 </file>
@@ -4109,7 +5220,7 @@
             <w:rPr>
               <w:rFonts w:asciiTheme="majorHAnsi" w:eastAsiaTheme="majorEastAsia" w:hAnsiTheme="majorHAnsi" w:cstheme="majorBidi"/>
               <w:caps/>
-              <w:color w:val="4472C4" w:themeColor="accent1"/>
+              <w:color w:val="156082" w:themeColor="accent1"/>
               <w:sz w:val="80"/>
               <w:szCs w:val="80"/>
             </w:rPr>
@@ -4140,7 +5251,7 @@
           </w:pPr>
           <w:r>
             <w:rPr>
-              <w:color w:val="4472C4" w:themeColor="accent1"/>
+              <w:color w:val="156082" w:themeColor="accent1"/>
               <w:sz w:val="28"/>
               <w:szCs w:val="28"/>
             </w:rPr>
@@ -4162,12 +5273,33 @@
     <w:pitch w:val="variable"/>
     <w:sig w:usb0="E0002EFF" w:usb1="C000785B" w:usb2="00000009" w:usb3="00000000" w:csb0="000001FF" w:csb1="00000000"/>
   </w:font>
+  <w:font w:name="Symbol">
+    <w:panose1 w:val="05050102010706020507"/>
+    <w:charset w:val="02"/>
+    <w:family w:val="roman"/>
+    <w:pitch w:val="variable"/>
+    <w:sig w:usb0="00000000" w:usb1="10000000" w:usb2="00000000" w:usb3="00000000" w:csb0="80000000" w:csb1="00000000"/>
+  </w:font>
+  <w:font w:name="Courier New">
+    <w:panose1 w:val="02070309020205020404"/>
+    <w:charset w:val="00"/>
+    <w:family w:val="modern"/>
+    <w:pitch w:val="fixed"/>
+    <w:sig w:usb0="E0002EFF" w:usb1="C0007843" w:usb2="00000009" w:usb3="00000000" w:csb0="000001FF" w:csb1="00000000"/>
+  </w:font>
+  <w:font w:name="Wingdings">
+    <w:panose1 w:val="05000000000000000000"/>
+    <w:charset w:val="02"/>
+    <w:family w:val="auto"/>
+    <w:pitch w:val="variable"/>
+    <w:sig w:usb0="00000000" w:usb1="10000000" w:usb2="00000000" w:usb3="00000000" w:csb0="80000000" w:csb1="00000000"/>
+  </w:font>
   <w:font w:name="Calibri">
     <w:panose1 w:val="020F0502020204030204"/>
     <w:charset w:val="00"/>
     <w:family w:val="swiss"/>
     <w:pitch w:val="variable"/>
-    <w:sig w:usb0="E4002EFF" w:usb1="C000247B" w:usb2="00000009" w:usb3="00000000" w:csb0="000001FF" w:csb1="00000000"/>
+    <w:sig w:usb0="E4002EFF" w:usb1="C200247B" w:usb2="00000009" w:usb3="00000000" w:csb0="000001FF" w:csb1="00000000"/>
   </w:font>
   <w:font w:name="Arial">
     <w:panose1 w:val="020B0604020202020204"/>
@@ -4181,7 +5313,19 @@
     <w:charset w:val="00"/>
     <w:family w:val="swiss"/>
     <w:pitch w:val="variable"/>
-    <w:sig w:usb0="E4002EFF" w:usb1="C000247B" w:usb2="00000009" w:usb3="00000000" w:csb0="000001FF" w:csb1="00000000"/>
+    <w:sig w:usb0="E4002EFF" w:usb1="C200247B" w:usb2="00000009" w:usb3="00000000" w:csb0="000001FF" w:csb1="00000000"/>
+  </w:font>
+  <w:font w:name="Aptos">
+    <w:charset w:val="00"/>
+    <w:family w:val="swiss"/>
+    <w:pitch w:val="variable"/>
+    <w:sig w:usb0="20000287" w:usb1="00000003" w:usb2="00000000" w:usb3="00000000" w:csb0="0000019F" w:csb1="00000000"/>
+  </w:font>
+  <w:font w:name="Aptos Display">
+    <w:charset w:val="00"/>
+    <w:family w:val="swiss"/>
+    <w:pitch w:val="variable"/>
+    <w:sig w:usb0="20000287" w:usb1="00000003" w:usb2="00000000" w:usb3="00000000" w:csb0="0000019F" w:csb1="00000000"/>
   </w:font>
 </w:fonts>
 </file>
@@ -4203,8 +5347,11 @@
   <w:rsids>
     <w:rsidRoot w:val="00756692"/>
     <w:rsid w:val="003A33C0"/>
+    <w:rsid w:val="00446E95"/>
+    <w:rsid w:val="0052454E"/>
     <w:rsid w:val="00756692"/>
     <w:rsid w:val="00A6316B"/>
+    <w:rsid w:val="00E565D7"/>
   </w:rsids>
   <m:mathPr>
     <m:mathFont m:val="Cambria Math"/>

</xml_diff>